<commit_message>
12.12.2024 raster photo editing
</commit_message>
<xml_diff>
--- a/tayyarlanylyan/I_bap/tayyarlanyan1.docx
+++ b/tayyarlanylyan/I_bap/tayyarlanyan1.docx
@@ -2177,6 +2177,8 @@
         <w:tabs>
           <w:tab w:val="left" w:pos="1170"/>
         </w:tabs>
+        <w:spacing w:after="0"/>
+        <w:jc w:val="both"/>
         <w:rPr>
           <w:rFonts w:ascii="Times New Roman" w:hAnsi="Times New Roman" w:cs="Times New Roman"/>
           <w:sz w:val="28"/>
@@ -2238,7 +2240,8 @@
         <w:tabs>
           <w:tab w:val="left" w:pos="1170"/>
         </w:tabs>
-        <w:spacing w:before="240"/>
+        <w:spacing w:after="0"/>
+        <w:jc w:val="both"/>
         <w:rPr>
           <w:rFonts w:ascii="Times New Roman" w:hAnsi="Times New Roman" w:cs="Times New Roman"/>
           <w:sz w:val="28"/>
@@ -2369,9 +2372,241 @@
     <w:p>
       <w:pPr>
         <w:tabs>
+          <w:tab w:val="left" w:pos="1170"/>
+        </w:tabs>
+        <w:spacing w:after="0"/>
+        <w:jc w:val="both"/>
+        <w:rPr>
+          <w:rFonts w:ascii="Times New Roman" w:hAnsi="Times New Roman" w:cs="Times New Roman"/>
+          <w:sz w:val="28"/>
+          <w:szCs w:val="28"/>
+        </w:rPr>
+      </w:pPr>
+      <w:r>
+        <w:rPr>
+          <w:rFonts w:ascii="Times New Roman" w:hAnsi="Times New Roman" w:cs="Times New Roman"/>
+          <w:sz w:val="28"/>
+          <w:szCs w:val="28"/>
+        </w:rPr>
+        <w:tab/>
+      </w:r>
+      <w:r>
+        <w:rPr>
+          <w:rFonts w:ascii="Times New Roman" w:hAnsi="Times New Roman" w:cs="Times New Roman"/>
+          <w:sz w:val="28"/>
+          <w:szCs w:val="28"/>
+        </w:rPr>
+        <w:t xml:space="preserve">Häzirki </w:t>
+      </w:r>
+      <w:r>
+        <w:rPr>
+          <w:rFonts w:ascii="Times New Roman" w:hAnsi="Times New Roman" w:cs="Times New Roman"/>
+          <w:sz w:val="28"/>
+          <w:szCs w:val="28"/>
+        </w:rPr>
+        <w:t>wagtda</w:t>
+      </w:r>
+      <w:bookmarkStart w:id="0" w:name="_GoBack"/>
+      <w:bookmarkEnd w:id="0"/>
+      <w:r>
+        <w:rPr>
+          <w:rFonts w:ascii="Times New Roman" w:hAnsi="Times New Roman" w:cs="Times New Roman"/>
+          <w:sz w:val="28"/>
+          <w:szCs w:val="28"/>
+        </w:rPr>
+        <w:t xml:space="preserve"> </w:t>
+      </w:r>
+      <w:r>
+        <w:rPr>
+          <w:rFonts w:ascii="Times New Roman" w:hAnsi="Times New Roman" w:cs="Times New Roman"/>
+          <w:sz w:val="28"/>
+          <w:szCs w:val="28"/>
+        </w:rPr>
+        <w:t>I</w:t>
+      </w:r>
+      <w:r>
+        <w:rPr>
+          <w:rFonts w:ascii="Times New Roman" w:hAnsi="Times New Roman" w:cs="Times New Roman"/>
+          <w:sz w:val="28"/>
+          <w:szCs w:val="28"/>
+        </w:rPr>
+        <w:t>nternet</w:t>
+      </w:r>
+      <w:r>
+        <w:rPr>
+          <w:rFonts w:ascii="Times New Roman" w:hAnsi="Times New Roman" w:cs="Times New Roman"/>
+          <w:sz w:val="28"/>
+          <w:szCs w:val="28"/>
+        </w:rPr>
+        <w:t xml:space="preserve"> zatlar</w:t>
+      </w:r>
+      <w:r>
+        <w:rPr>
+          <w:rFonts w:ascii="Times New Roman" w:hAnsi="Times New Roman" w:cs="Times New Roman"/>
+          <w:sz w:val="28"/>
+          <w:szCs w:val="28"/>
+        </w:rPr>
+        <w:t xml:space="preserve"> eýýäm köp adamyň durmuşynyň aýrylmaz bölegine öwrüldi. Simsiz torlaryň peýda bolmagy, internet birikmesiniň yzygiderli ösmegi we täze birikdirilen enjamlaryň ornaşmagy netijesinde adamlar özlerini </w:t>
+      </w:r>
+      <w:r>
+        <w:rPr>
+          <w:rFonts w:ascii="Times New Roman" w:hAnsi="Times New Roman" w:cs="Times New Roman"/>
+          <w:sz w:val="28"/>
+          <w:szCs w:val="28"/>
+        </w:rPr>
+        <w:t>g</w:t>
+      </w:r>
+      <w:r>
+        <w:rPr>
+          <w:rFonts w:ascii="Times New Roman" w:hAnsi="Times New Roman" w:cs="Times New Roman"/>
+          <w:sz w:val="28"/>
+          <w:szCs w:val="28"/>
+        </w:rPr>
+        <w:t>ü</w:t>
+      </w:r>
+      <w:r>
+        <w:rPr>
+          <w:rFonts w:ascii="Times New Roman" w:hAnsi="Times New Roman" w:cs="Times New Roman"/>
+          <w:sz w:val="28"/>
+          <w:szCs w:val="28"/>
+        </w:rPr>
+        <w:t xml:space="preserve">ndelik </w:t>
+      </w:r>
+      <w:r>
+        <w:rPr>
+          <w:rFonts w:ascii="Times New Roman" w:hAnsi="Times New Roman" w:cs="Times New Roman"/>
+          <w:sz w:val="28"/>
+          <w:szCs w:val="28"/>
+        </w:rPr>
+        <w:t xml:space="preserve">çözülmeli meseleleri çözmäge kömek edýän we infrastruktura bilen gurşadylar. Analitik kompaniýalaryň köp hasabatlaryna we çaklamalaryna görä, birikdirilen enjamlar (awtoulaglar, fitnes yzarlaýjylary, akylly şäherler, jaýlar we ş.m. çözgütleri) has giňden ýaýrap başlar. Şol bir wagtyň özünde </w:t>
+      </w:r>
+      <w:r>
+        <w:rPr>
+          <w:rFonts w:ascii="Times New Roman" w:hAnsi="Times New Roman" w:cs="Times New Roman"/>
+          <w:sz w:val="28"/>
+          <w:szCs w:val="28"/>
+        </w:rPr>
+        <w:t xml:space="preserve">Internet zatlar </w:t>
+      </w:r>
+      <w:r>
+        <w:rPr>
+          <w:rFonts w:ascii="Times New Roman" w:hAnsi="Times New Roman" w:cs="Times New Roman"/>
+          <w:sz w:val="28"/>
+          <w:szCs w:val="28"/>
+        </w:rPr>
+        <w:t xml:space="preserve">düşünjesi giňeler. IoT dünýä inenden 15 ýyl soň, eýýäm “Internet of Things” ýokary tehnologiýanyň esasy ugurlarynyň birine öwrüldi - indi bu ugurda ösüşi we taslamasy bolmadyk IT kompaniýasyny tapmak kyn. </w:t>
+      </w:r>
+      <w:r>
+        <w:rPr>
+          <w:rFonts w:ascii="Times New Roman" w:hAnsi="Times New Roman" w:cs="Times New Roman"/>
+          <w:sz w:val="28"/>
+          <w:szCs w:val="28"/>
+        </w:rPr>
+        <w:t>Ý</w:t>
+      </w:r>
+      <w:r>
+        <w:rPr>
+          <w:rFonts w:ascii="Times New Roman" w:hAnsi="Times New Roman" w:cs="Times New Roman"/>
+          <w:sz w:val="28"/>
+          <w:szCs w:val="28"/>
+        </w:rPr>
+        <w:t xml:space="preserve">akyn geljekde </w:t>
+      </w:r>
+      <w:r>
+        <w:rPr>
+          <w:rFonts w:ascii="Times New Roman" w:hAnsi="Times New Roman" w:cs="Times New Roman"/>
+          <w:sz w:val="28"/>
+          <w:szCs w:val="28"/>
+        </w:rPr>
+        <w:t>I</w:t>
+      </w:r>
+      <w:r>
+        <w:rPr>
+          <w:rFonts w:ascii="Times New Roman" w:hAnsi="Times New Roman" w:cs="Times New Roman"/>
+          <w:sz w:val="28"/>
+          <w:szCs w:val="28"/>
+        </w:rPr>
+        <w:t>nternet</w:t>
+      </w:r>
+      <w:r>
+        <w:rPr>
+          <w:rFonts w:ascii="Times New Roman" w:hAnsi="Times New Roman" w:cs="Times New Roman"/>
+          <w:sz w:val="28"/>
+          <w:szCs w:val="28"/>
+        </w:rPr>
+        <w:t xml:space="preserve"> </w:t>
+      </w:r>
+      <w:r>
+        <w:rPr>
+          <w:rFonts w:ascii="Times New Roman" w:hAnsi="Times New Roman" w:cs="Times New Roman"/>
+          <w:sz w:val="28"/>
+          <w:szCs w:val="28"/>
+        </w:rPr>
+        <w:t>zatlar bilen internetiň arasyndaky araçäkler ýok ediler, sebäbi ähliumumy tor standarty peýda bolar we IoT, düşünje hökmünde täze we has giň</w:t>
+      </w:r>
+      <w:r>
+        <w:rPr>
+          <w:rFonts w:ascii="Times New Roman" w:hAnsi="Times New Roman" w:cs="Times New Roman"/>
+          <w:sz w:val="28"/>
+          <w:szCs w:val="28"/>
+        </w:rPr>
+        <w:t xml:space="preserve"> mana eýe bolar (</w:t>
+      </w:r>
+      <w:r>
+        <w:rPr>
+          <w:rFonts w:ascii="Times New Roman" w:hAnsi="Times New Roman" w:cs="Times New Roman"/>
+          <w:sz w:val="28"/>
+          <w:szCs w:val="28"/>
+        </w:rPr>
+        <w:t xml:space="preserve"> </w:t>
+      </w:r>
+      <w:r>
+        <w:rPr>
+          <w:rFonts w:ascii="Times New Roman" w:hAnsi="Times New Roman" w:cs="Times New Roman"/>
+          <w:sz w:val="28"/>
+          <w:szCs w:val="28"/>
+        </w:rPr>
+        <w:t>M</w:t>
+      </w:r>
+      <w:r>
+        <w:rPr>
+          <w:rFonts w:ascii="Times New Roman" w:hAnsi="Times New Roman" w:cs="Times New Roman"/>
+          <w:sz w:val="28"/>
+          <w:szCs w:val="28"/>
+        </w:rPr>
+        <w:t>ysal üçin</w:t>
+      </w:r>
+      <w:r>
+        <w:rPr>
+          <w:rFonts w:ascii="Times New Roman" w:hAnsi="Times New Roman" w:cs="Times New Roman"/>
+          <w:sz w:val="28"/>
+          <w:szCs w:val="28"/>
+        </w:rPr>
+        <w:t>:</w:t>
+      </w:r>
+      <w:r>
+        <w:rPr>
+          <w:rFonts w:ascii="Times New Roman" w:hAnsi="Times New Roman" w:cs="Times New Roman"/>
+          <w:sz w:val="28"/>
+          <w:szCs w:val="28"/>
+        </w:rPr>
+        <w:t xml:space="preserve"> “Internet of Everything” </w:t>
+      </w:r>
+      <w:r>
+        <w:rPr>
+          <w:rFonts w:ascii="Times New Roman" w:hAnsi="Times New Roman" w:cs="Times New Roman"/>
+          <w:sz w:val="28"/>
+          <w:szCs w:val="28"/>
+        </w:rPr>
+        <w:t>).</w:t>
+      </w:r>
+    </w:p>
+    <w:p>
+      <w:pPr>
+        <w:tabs>
           <w:tab w:val="left" w:pos="2400"/>
         </w:tabs>
-        <w:jc w:val="center"/>
+        <w:jc w:val="both"/>
         <w:rPr>
           <w:rFonts w:ascii="Times New Roman" w:hAnsi="Times New Roman" w:cs="Times New Roman"/>
           <w:b/>
@@ -2516,25 +2751,7 @@
           <w:sz w:val="28"/>
           <w:szCs w:val="28"/>
         </w:rPr>
-        <w:t>Industrial IoT</w:t>
-      </w:r>
-      <w:r>
-        <w:rPr>
-          <w:rFonts w:ascii="Times New Roman" w:hAnsi="Times New Roman" w:cs="Times New Roman"/>
-          <w:b/>
-          <w:sz w:val="28"/>
-          <w:szCs w:val="28"/>
-        </w:rPr>
-        <w:t>(</w:t>
-      </w:r>
-      <w:r>
-        <w:rPr>
-          <w:rFonts w:ascii="Times New Roman" w:hAnsi="Times New Roman" w:cs="Times New Roman"/>
-          <w:b/>
-          <w:sz w:val="28"/>
-          <w:szCs w:val="28"/>
-        </w:rPr>
-        <w:t xml:space="preserve"> IIoT):</w:t>
+        <w:t>Industrial IoT( IIoT):</w:t>
       </w:r>
       <w:r>
         <w:rPr>
@@ -2606,25 +2823,7 @@
           <w:sz w:val="28"/>
           <w:szCs w:val="28"/>
         </w:rPr>
-        <w:t>Agricultural IoT</w:t>
-      </w:r>
-      <w:r>
-        <w:rPr>
-          <w:rFonts w:ascii="Times New Roman" w:hAnsi="Times New Roman" w:cs="Times New Roman"/>
-          <w:b/>
-          <w:sz w:val="28"/>
-          <w:szCs w:val="28"/>
-        </w:rPr>
-        <w:t xml:space="preserve"> </w:t>
-      </w:r>
-      <w:r>
-        <w:rPr>
-          <w:rFonts w:ascii="Times New Roman" w:hAnsi="Times New Roman" w:cs="Times New Roman"/>
-          <w:b/>
-          <w:sz w:val="28"/>
-          <w:szCs w:val="28"/>
-        </w:rPr>
-        <w:t>(Agri-IoT):</w:t>
+        <w:t>Agricultural IoT (Agri-IoT):</w:t>
       </w:r>
       <w:r>
         <w:rPr>
@@ -2845,184 +3044,146 @@
           <w:rFonts w:ascii="Times New Roman" w:eastAsia="Times New Roman" w:hAnsi="Times New Roman" w:cs="Times New Roman"/>
           <w:bCs/>
           <w:i/>
-          <w:noProof w:val="0"/>
-          <w:sz w:val="28"/>
-          <w:szCs w:val="28"/>
-          <w:lang w:val="en-US" w:eastAsia="ru-RU"/>
-        </w:rPr>
-        <w:t>Durnukly monitoring</w:t>
+          <w:sz w:val="28"/>
+          <w:szCs w:val="28"/>
+          <w:lang w:eastAsia="ru-RU"/>
+        </w:rPr>
+        <w:t>Durnukly monitoring, Autonom uçuşlar we dronlar</w:t>
       </w:r>
       <w:r>
         <w:rPr>
           <w:rFonts w:ascii="Times New Roman" w:eastAsia="Times New Roman" w:hAnsi="Times New Roman" w:cs="Times New Roman"/>
           <w:bCs/>
           <w:i/>
-          <w:noProof w:val="0"/>
           <w:sz w:val="28"/>
           <w:szCs w:val="28"/>
           <w:lang w:eastAsia="ru-RU"/>
         </w:rPr>
-        <w:t xml:space="preserve">, </w:t>
+        <w:t>, harby</w:t>
       </w:r>
       <w:r>
         <w:rPr>
           <w:rFonts w:ascii="Times New Roman" w:eastAsia="Times New Roman" w:hAnsi="Times New Roman" w:cs="Times New Roman"/>
           <w:bCs/>
           <w:i/>
-          <w:noProof w:val="0"/>
-          <w:sz w:val="28"/>
-          <w:szCs w:val="28"/>
-          <w:lang w:val="en-US" w:eastAsia="ru-RU"/>
-        </w:rPr>
-        <w:t>Autonom uçuşlar we dronlar</w:t>
+          <w:sz w:val="28"/>
+          <w:szCs w:val="28"/>
+          <w:lang w:eastAsia="ru-RU"/>
+        </w:rPr>
+        <w:t xml:space="preserve"> we üpjünçilik ulgamlary</w:t>
       </w:r>
       <w:r>
         <w:rPr>
           <w:rFonts w:ascii="Times New Roman" w:eastAsia="Times New Roman" w:hAnsi="Times New Roman" w:cs="Times New Roman"/>
           <w:bCs/>
           <w:i/>
-          <w:noProof w:val="0"/>
           <w:sz w:val="28"/>
           <w:szCs w:val="28"/>
           <w:lang w:eastAsia="ru-RU"/>
         </w:rPr>
-        <w:t>, harby</w:t>
+        <w:t>, g</w:t>
       </w:r>
       <w:r>
         <w:rPr>
           <w:rFonts w:ascii="Times New Roman" w:eastAsia="Times New Roman" w:hAnsi="Times New Roman" w:cs="Times New Roman"/>
           <w:bCs/>
           <w:i/>
-          <w:noProof w:val="0"/>
-          <w:sz w:val="28"/>
-          <w:szCs w:val="28"/>
-          <w:lang w:val="en-US" w:eastAsia="ru-RU"/>
-        </w:rPr>
-        <w:t xml:space="preserve"> we üpjünçilik ulgamlary</w:t>
+          <w:sz w:val="28"/>
+          <w:szCs w:val="28"/>
+          <w:lang w:eastAsia="ru-RU"/>
+        </w:rPr>
+        <w:t>eýi</w:t>
       </w:r>
       <w:r>
         <w:rPr>
           <w:rFonts w:ascii="Times New Roman" w:eastAsia="Times New Roman" w:hAnsi="Times New Roman" w:cs="Times New Roman"/>
           <w:bCs/>
           <w:i/>
-          <w:noProof w:val="0"/>
           <w:sz w:val="28"/>
           <w:szCs w:val="28"/>
           <w:lang w:eastAsia="ru-RU"/>
         </w:rPr>
-        <w:t>, g</w:t>
+        <w:t>m</w:t>
       </w:r>
       <w:r>
         <w:rPr>
           <w:rFonts w:ascii="Times New Roman" w:eastAsia="Times New Roman" w:hAnsi="Times New Roman" w:cs="Times New Roman"/>
           <w:bCs/>
           <w:i/>
-          <w:noProof w:val="0"/>
-          <w:sz w:val="28"/>
-          <w:szCs w:val="28"/>
-          <w:lang w:val="en-US" w:eastAsia="ru-RU"/>
-        </w:rPr>
-        <w:t>eýi</w:t>
+          <w:sz w:val="28"/>
+          <w:szCs w:val="28"/>
+          <w:lang w:eastAsia="ru-RU"/>
+        </w:rPr>
+        <w:t xml:space="preserve"> enjamlary</w:t>
+      </w:r>
+      <w:r>
+        <w:rPr>
+          <w:rFonts w:ascii="Times New Roman" w:eastAsia="Times New Roman" w:hAnsi="Times New Roman" w:cs="Times New Roman"/>
+          <w:i/>
+          <w:sz w:val="28"/>
+          <w:szCs w:val="28"/>
+          <w:lang w:eastAsia="ru-RU"/>
+        </w:rPr>
+        <w:t>,</w:t>
+      </w:r>
+      <w:r>
+        <w:rPr>
+          <w:rFonts w:ascii="Times New Roman" w:eastAsia="Times New Roman" w:hAnsi="Times New Roman" w:cs="Times New Roman"/>
+          <w:i/>
+          <w:sz w:val="28"/>
+          <w:szCs w:val="28"/>
+          <w:lang w:eastAsia="ru-RU"/>
+        </w:rPr>
+        <w:t xml:space="preserve"> </w:t>
       </w:r>
       <w:r>
         <w:rPr>
           <w:rFonts w:ascii="Times New Roman" w:eastAsia="Times New Roman" w:hAnsi="Times New Roman" w:cs="Times New Roman"/>
           <w:bCs/>
           <w:i/>
-          <w:noProof w:val="0"/>
           <w:sz w:val="28"/>
           <w:szCs w:val="28"/>
           <w:lang w:eastAsia="ru-RU"/>
         </w:rPr>
-        <w:t>m</w:t>
+        <w:t>t</w:t>
       </w:r>
       <w:r>
         <w:rPr>
           <w:rFonts w:ascii="Times New Roman" w:eastAsia="Times New Roman" w:hAnsi="Times New Roman" w:cs="Times New Roman"/>
           <w:bCs/>
           <w:i/>
-          <w:noProof w:val="0"/>
-          <w:sz w:val="28"/>
-          <w:szCs w:val="28"/>
-          <w:lang w:val="en-US" w:eastAsia="ru-RU"/>
-        </w:rPr>
-        <w:t xml:space="preserve"> enjamlary</w:t>
-      </w:r>
-      <w:r>
-        <w:rPr>
-          <w:rFonts w:ascii="Times New Roman" w:eastAsia="Times New Roman" w:hAnsi="Times New Roman" w:cs="Times New Roman"/>
-          <w:i/>
-          <w:noProof w:val="0"/>
           <w:sz w:val="28"/>
           <w:szCs w:val="28"/>
           <w:lang w:eastAsia="ru-RU"/>
         </w:rPr>
-        <w:t>,</w:t>
-      </w:r>
-      <w:r>
-        <w:rPr>
-          <w:rFonts w:ascii="Times New Roman" w:eastAsia="Times New Roman" w:hAnsi="Times New Roman" w:cs="Times New Roman"/>
-          <w:i/>
-          <w:noProof w:val="0"/>
-          <w:sz w:val="28"/>
-          <w:szCs w:val="28"/>
-          <w:lang w:val="en-US" w:eastAsia="ru-RU"/>
-        </w:rPr>
-        <w:t xml:space="preserve"> </w:t>
+        <w:t>älim</w:t>
       </w:r>
       <w:r>
         <w:rPr>
           <w:rFonts w:ascii="Times New Roman" w:eastAsia="Times New Roman" w:hAnsi="Times New Roman" w:cs="Times New Roman"/>
           <w:bCs/>
           <w:i/>
-          <w:noProof w:val="0"/>
           <w:sz w:val="28"/>
           <w:szCs w:val="28"/>
           <w:lang w:eastAsia="ru-RU"/>
         </w:rPr>
-        <w:t>t</w:t>
-      </w:r>
-      <w:r>
-        <w:rPr>
-          <w:rFonts w:ascii="Times New Roman" w:eastAsia="Times New Roman" w:hAnsi="Times New Roman" w:cs="Times New Roman"/>
-          <w:bCs/>
+        <w:t xml:space="preserve"> bermek</w:t>
+      </w:r>
+    </w:p>
+    <w:p>
+      <w:pPr>
+        <w:pStyle w:val="aa"/>
+        <w:tabs>
+          <w:tab w:val="left" w:pos="2400"/>
+        </w:tabs>
+        <w:jc w:val="both"/>
+        <w:rPr>
+          <w:rFonts w:ascii="Times New Roman" w:hAnsi="Times New Roman" w:cs="Times New Roman"/>
           <w:i/>
-          <w:noProof w:val="0"/>
-          <w:sz w:val="28"/>
-          <w:szCs w:val="28"/>
-          <w:lang w:val="en-US" w:eastAsia="ru-RU"/>
-        </w:rPr>
-        <w:t>älim</w:t>
-      </w:r>
-      <w:r>
-        <w:rPr>
-          <w:rFonts w:ascii="Times New Roman" w:eastAsia="Times New Roman" w:hAnsi="Times New Roman" w:cs="Times New Roman"/>
-          <w:bCs/>
-          <w:i/>
-          <w:noProof w:val="0"/>
-          <w:sz w:val="28"/>
-          <w:szCs w:val="28"/>
-          <w:lang w:eastAsia="ru-RU"/>
-        </w:rPr>
-        <w:t xml:space="preserve"> bermek</w:t>
-      </w:r>
-    </w:p>
-    <w:p>
-      <w:pPr>
-        <w:pStyle w:val="aa"/>
-        <w:tabs>
-          <w:tab w:val="left" w:pos="2400"/>
-        </w:tabs>
-        <w:jc w:val="both"/>
-        <w:rPr>
-          <w:rFonts w:ascii="Times New Roman" w:hAnsi="Times New Roman" w:cs="Times New Roman"/>
-          <w:i/>
-          <w:sz w:val="28"/>
-          <w:szCs w:val="28"/>
-        </w:rPr>
-      </w:pPr>
-      <w:bookmarkStart w:id="0" w:name="_GoBack"/>
-      <w:bookmarkEnd w:id="0"/>
+          <w:sz w:val="28"/>
+          <w:szCs w:val="28"/>
+        </w:rPr>
+      </w:pPr>
     </w:p>
     <w:p>
       <w:pPr>
@@ -3099,6 +3260,7 @@
           <w:szCs w:val="28"/>
           <w:lang w:val="en-US"/>
         </w:rPr>
+        <w:lastRenderedPageBreak/>
         <w:t>Sensorlar (Sensors):</w:t>
       </w:r>
       <w:r>
@@ -3296,6 +3458,7 @@
         <w:tabs>
           <w:tab w:val="left" w:pos="2400"/>
         </w:tabs>
+        <w:jc w:val="both"/>
         <w:rPr>
           <w:rFonts w:ascii="Times New Roman" w:hAnsi="Times New Roman" w:cs="Times New Roman"/>
           <w:b/>
@@ -3319,16 +3482,7 @@
           <w:sz w:val="28"/>
           <w:szCs w:val="28"/>
         </w:rPr>
-        <w:t>Birikmek usuly boýunça</w:t>
-      </w:r>
-      <w:r>
-        <w:rPr>
-          <w:rFonts w:ascii="Times New Roman" w:hAnsi="Times New Roman" w:cs="Times New Roman"/>
-          <w:b/>
-          <w:sz w:val="28"/>
-          <w:szCs w:val="28"/>
-        </w:rPr>
-        <w:t>:</w:t>
+        <w:t>Birikmek usuly boýunça:</w:t>
       </w:r>
     </w:p>
     <w:p>
@@ -3410,7 +3564,6 @@
           <w:szCs w:val="28"/>
           <w:lang w:val="en-US"/>
         </w:rPr>
-        <w:lastRenderedPageBreak/>
         <w:t>Simsyz enjamlar</w:t>
       </w:r>
       <w:r>
@@ -3458,6 +3611,7 @@
           <w:numId w:val="29"/>
         </w:numPr>
         <w:spacing w:after="0" w:line="240" w:lineRule="auto"/>
+        <w:jc w:val="both"/>
         <w:rPr>
           <w:rStyle w:val="a5"/>
           <w:rFonts w:ascii="Times New Roman" w:hAnsi="Times New Roman" w:cs="Times New Roman"/>
@@ -3484,8 +3638,10 @@
           <w:numId w:val="12"/>
         </w:numPr>
         <w:spacing w:after="0" w:line="240" w:lineRule="auto"/>
-        <w:rPr>
-          <w:rFonts w:ascii="Times New Roman" w:hAnsi="Times New Roman" w:cs="Times New Roman"/>
+        <w:jc w:val="both"/>
+        <w:rPr>
+          <w:rFonts w:ascii="Times New Roman" w:hAnsi="Times New Roman" w:cs="Times New Roman"/>
+          <w:i/>
           <w:sz w:val="28"/>
           <w:szCs w:val="28"/>
         </w:rPr>
@@ -3505,7 +3661,16 @@
           <w:sz w:val="28"/>
           <w:szCs w:val="28"/>
         </w:rPr>
-        <w:t>: diňe maglumat geçirýär (meselem, RFID bellikleri).</w:t>
+        <w:t xml:space="preserve">: </w:t>
+      </w:r>
+      <w:r>
+        <w:rPr>
+          <w:rFonts w:ascii="Times New Roman" w:hAnsi="Times New Roman" w:cs="Times New Roman"/>
+          <w:i/>
+          <w:sz w:val="28"/>
+          <w:szCs w:val="28"/>
+        </w:rPr>
+        <w:t>diňe maglumat geçirýär (meselem, RFID bellikleri).</w:t>
       </w:r>
     </w:p>
     <w:p>
@@ -3515,8 +3680,10 @@
           <w:numId w:val="12"/>
         </w:numPr>
         <w:spacing w:after="0" w:line="240" w:lineRule="auto"/>
-        <w:rPr>
-          <w:rFonts w:ascii="Times New Roman" w:hAnsi="Times New Roman" w:cs="Times New Roman"/>
+        <w:jc w:val="both"/>
+        <w:rPr>
+          <w:rFonts w:ascii="Times New Roman" w:hAnsi="Times New Roman" w:cs="Times New Roman"/>
+          <w:i/>
           <w:sz w:val="28"/>
           <w:szCs w:val="28"/>
         </w:rPr>
@@ -3536,13 +3703,23 @@
           <w:sz w:val="28"/>
           <w:szCs w:val="28"/>
         </w:rPr>
-        <w:t>: maglumatlary işläp, beýleki ulgamlara täsir edýär (meselem, akylly termostatlar).</w:t>
+        <w:t xml:space="preserve">: </w:t>
+      </w:r>
+      <w:r>
+        <w:rPr>
+          <w:rFonts w:ascii="Times New Roman" w:hAnsi="Times New Roman" w:cs="Times New Roman"/>
+          <w:i/>
+          <w:sz w:val="28"/>
+          <w:szCs w:val="28"/>
+        </w:rPr>
+        <w:t>maglumatlary işläp, beýleki ulgamlara täsir edýär (meselem, akylly termostatlar).</w:t>
       </w:r>
     </w:p>
     <w:p>
       <w:pPr>
         <w:spacing w:after="0" w:line="240" w:lineRule="auto"/>
         <w:ind w:left="720"/>
+        <w:jc w:val="both"/>
         <w:rPr>
           <w:rFonts w:ascii="Times New Roman" w:hAnsi="Times New Roman" w:cs="Times New Roman"/>
           <w:sz w:val="28"/>
@@ -3558,6 +3735,7 @@
           <w:numId w:val="29"/>
         </w:numPr>
         <w:spacing w:after="0"/>
+        <w:jc w:val="both"/>
         <w:rPr>
           <w:rFonts w:ascii="Times New Roman" w:hAnsi="Times New Roman" w:cs="Times New Roman"/>
           <w:sz w:val="28"/>
@@ -3582,8 +3760,10 @@
           <w:numId w:val="13"/>
         </w:numPr>
         <w:spacing w:after="100" w:afterAutospacing="1" w:line="240" w:lineRule="auto"/>
-        <w:rPr>
-          <w:rFonts w:ascii="Times New Roman" w:hAnsi="Times New Roman" w:cs="Times New Roman"/>
+        <w:jc w:val="both"/>
+        <w:rPr>
+          <w:rFonts w:ascii="Times New Roman" w:hAnsi="Times New Roman" w:cs="Times New Roman"/>
+          <w:i/>
           <w:sz w:val="28"/>
           <w:szCs w:val="28"/>
         </w:rPr>
@@ -3603,7 +3783,16 @@
           <w:sz w:val="28"/>
           <w:szCs w:val="28"/>
         </w:rPr>
-        <w:t>: enjamlaryň biri-biri bilen göni aragatnaşyk saklamagy (peer-to-peer).</w:t>
+        <w:t xml:space="preserve">: </w:t>
+      </w:r>
+      <w:r>
+        <w:rPr>
+          <w:rFonts w:ascii="Times New Roman" w:hAnsi="Times New Roman" w:cs="Times New Roman"/>
+          <w:i/>
+          <w:sz w:val="28"/>
+          <w:szCs w:val="28"/>
+        </w:rPr>
+        <w:t>enjamlaryň biri-biri bilen göni aragatnaşyk saklamagy (peer-to-peer).</w:t>
       </w:r>
     </w:p>
     <w:p>
@@ -3613,8 +3802,10 @@
           <w:numId w:val="13"/>
         </w:numPr>
         <w:spacing w:after="100" w:afterAutospacing="1" w:line="240" w:lineRule="auto"/>
-        <w:rPr>
-          <w:rFonts w:ascii="Times New Roman" w:hAnsi="Times New Roman" w:cs="Times New Roman"/>
+        <w:jc w:val="both"/>
+        <w:rPr>
+          <w:rFonts w:ascii="Times New Roman" w:hAnsi="Times New Roman" w:cs="Times New Roman"/>
+          <w:i/>
           <w:sz w:val="28"/>
           <w:szCs w:val="28"/>
         </w:rPr>
@@ -3634,7 +3825,16 @@
           <w:sz w:val="28"/>
           <w:szCs w:val="28"/>
         </w:rPr>
-        <w:t>: maglumatlar serwerde ýa-da bulutda ýygnalýar we analiz edilýär.</w:t>
+        <w:t xml:space="preserve">: </w:t>
+      </w:r>
+      <w:r>
+        <w:rPr>
+          <w:rFonts w:ascii="Times New Roman" w:hAnsi="Times New Roman" w:cs="Times New Roman"/>
+          <w:i/>
+          <w:sz w:val="28"/>
+          <w:szCs w:val="28"/>
+        </w:rPr>
+        <w:t>maglumatlar serwerde ýa-da bulutda ýygnalýar we analiz edilýär.</w:t>
       </w:r>
     </w:p>
     <w:p>
@@ -3644,6 +3844,7 @@
           <w:numId w:val="13"/>
         </w:numPr>
         <w:spacing w:after="100" w:afterAutospacing="1" w:line="240" w:lineRule="auto"/>
+        <w:jc w:val="both"/>
         <w:rPr>
           <w:rFonts w:ascii="Times New Roman" w:hAnsi="Times New Roman" w:cs="Times New Roman"/>
           <w:sz w:val="28"/>
@@ -3665,13 +3866,23 @@
           <w:sz w:val="28"/>
           <w:szCs w:val="28"/>
         </w:rPr>
-        <w:t>: ýerli maglumat işlemek we bulut hyzmatlaryny birleşdirýär.</w:t>
+        <w:t xml:space="preserve">: </w:t>
+      </w:r>
+      <w:r>
+        <w:rPr>
+          <w:rFonts w:ascii="Times New Roman" w:hAnsi="Times New Roman" w:cs="Times New Roman"/>
+          <w:i/>
+          <w:sz w:val="28"/>
+          <w:szCs w:val="28"/>
+        </w:rPr>
+        <w:t>ýerli maglumat işlemek we bulut hyzmatlaryny birleşdirýär.</w:t>
       </w:r>
     </w:p>
     <w:p>
       <w:pPr>
         <w:spacing w:after="0" w:line="240" w:lineRule="auto"/>
         <w:ind w:left="360"/>
+        <w:jc w:val="both"/>
         <w:rPr>
           <w:rFonts w:ascii="Times New Roman" w:hAnsi="Times New Roman" w:cs="Times New Roman"/>
           <w:sz w:val="28"/>
@@ -3695,6 +3906,7 @@
           <w:numId w:val="14"/>
         </w:numPr>
         <w:spacing w:after="0" w:line="240" w:lineRule="auto"/>
+        <w:jc w:val="both"/>
         <w:rPr>
           <w:rFonts w:ascii="Times New Roman" w:hAnsi="Times New Roman" w:cs="Times New Roman"/>
           <w:sz w:val="28"/>
@@ -3716,7 +3928,16 @@
           <w:sz w:val="28"/>
           <w:szCs w:val="28"/>
         </w:rPr>
-        <w:t>: tok ulgamyna birikdirilen.</w:t>
+        <w:t xml:space="preserve">: </w:t>
+      </w:r>
+      <w:r>
+        <w:rPr>
+          <w:rFonts w:ascii="Times New Roman" w:hAnsi="Times New Roman" w:cs="Times New Roman"/>
+          <w:i/>
+          <w:sz w:val="28"/>
+          <w:szCs w:val="28"/>
+        </w:rPr>
+        <w:t>tok ulgamyna birikdirilen.</w:t>
       </w:r>
     </w:p>
     <w:p>
@@ -3726,8 +3947,10 @@
           <w:numId w:val="14"/>
         </w:numPr>
         <w:spacing w:after="0" w:line="240" w:lineRule="auto"/>
-        <w:rPr>
-          <w:rFonts w:ascii="Times New Roman" w:hAnsi="Times New Roman" w:cs="Times New Roman"/>
+        <w:jc w:val="both"/>
+        <w:rPr>
+          <w:rFonts w:ascii="Times New Roman" w:hAnsi="Times New Roman" w:cs="Times New Roman"/>
+          <w:i/>
           <w:sz w:val="28"/>
           <w:szCs w:val="28"/>
         </w:rPr>
@@ -3747,13 +3970,23 @@
           <w:sz w:val="28"/>
           <w:szCs w:val="28"/>
         </w:rPr>
-        <w:t>: batareýalar arkaly ýa-da daşky energiýa çeşmelerini (meselem, gün panellerini) ulanýar.</w:t>
+        <w:t xml:space="preserve">: </w:t>
+      </w:r>
+      <w:r>
+        <w:rPr>
+          <w:rFonts w:ascii="Times New Roman" w:hAnsi="Times New Roman" w:cs="Times New Roman"/>
+          <w:i/>
+          <w:sz w:val="28"/>
+          <w:szCs w:val="28"/>
+        </w:rPr>
+        <w:t>batareýalar arkaly ýa-da daşky energiýa çeşmelerini (meselem, gün panellerini) ulanýar.</w:t>
       </w:r>
     </w:p>
     <w:p>
       <w:pPr>
         <w:spacing w:after="0" w:line="240" w:lineRule="auto"/>
         <w:ind w:left="720"/>
+        <w:jc w:val="both"/>
         <w:rPr>
           <w:rFonts w:ascii="Times New Roman" w:hAnsi="Times New Roman" w:cs="Times New Roman"/>
           <w:sz w:val="28"/>
@@ -3765,6 +3998,7 @@
       <w:pPr>
         <w:spacing w:after="0" w:line="240" w:lineRule="auto"/>
         <w:ind w:left="360"/>
+        <w:jc w:val="both"/>
         <w:rPr>
           <w:rFonts w:ascii="Times New Roman" w:hAnsi="Times New Roman" w:cs="Times New Roman"/>
           <w:sz w:val="28"/>
@@ -3788,8 +4022,10 @@
           <w:numId w:val="15"/>
         </w:numPr>
         <w:spacing w:after="0" w:line="240" w:lineRule="auto"/>
-        <w:rPr>
-          <w:rFonts w:ascii="Times New Roman" w:hAnsi="Times New Roman" w:cs="Times New Roman"/>
+        <w:jc w:val="both"/>
+        <w:rPr>
+          <w:rFonts w:ascii="Times New Roman" w:hAnsi="Times New Roman" w:cs="Times New Roman"/>
+          <w:i/>
           <w:sz w:val="28"/>
           <w:szCs w:val="28"/>
         </w:rPr>
@@ -3809,7 +4045,16 @@
           <w:sz w:val="28"/>
           <w:szCs w:val="28"/>
         </w:rPr>
-        <w:t>: maglumatlaryň esasy gorag derejesi.</w:t>
+        <w:t xml:space="preserve">: </w:t>
+      </w:r>
+      <w:r>
+        <w:rPr>
+          <w:rFonts w:ascii="Times New Roman" w:hAnsi="Times New Roman" w:cs="Times New Roman"/>
+          <w:i/>
+          <w:sz w:val="28"/>
+          <w:szCs w:val="28"/>
+        </w:rPr>
+        <w:t>maglumatlaryň esasy gorag derejesi.</w:t>
       </w:r>
     </w:p>
     <w:p>
@@ -3819,8 +4064,10 @@
           <w:numId w:val="15"/>
         </w:numPr>
         <w:spacing w:after="0" w:line="240" w:lineRule="auto"/>
-        <w:rPr>
-          <w:rFonts w:ascii="Times New Roman" w:hAnsi="Times New Roman" w:cs="Times New Roman"/>
+        <w:jc w:val="both"/>
+        <w:rPr>
+          <w:rFonts w:ascii="Times New Roman" w:hAnsi="Times New Roman" w:cs="Times New Roman"/>
+          <w:i/>
           <w:sz w:val="28"/>
           <w:szCs w:val="28"/>
         </w:rPr>
@@ -3840,11 +4087,21 @@
           <w:sz w:val="28"/>
           <w:szCs w:val="28"/>
         </w:rPr>
-        <w:t>: şifrlemek, goragly aragatnaşyk kanallary, köp derejeli giriş ulgamy</w:t>
-      </w:r>
-      <w:r>
-        <w:rPr>
-          <w:rFonts w:ascii="Times New Roman" w:hAnsi="Times New Roman" w:cs="Times New Roman"/>
+        <w:t xml:space="preserve">: </w:t>
+      </w:r>
+      <w:r>
+        <w:rPr>
+          <w:rFonts w:ascii="Times New Roman" w:hAnsi="Times New Roman" w:cs="Times New Roman"/>
+          <w:i/>
+          <w:sz w:val="28"/>
+          <w:szCs w:val="28"/>
+        </w:rPr>
+        <w:t>şifrlemek, goragly aragatnaşyk kanallary, köp derejeli giriş ulgamy</w:t>
+      </w:r>
+      <w:r>
+        <w:rPr>
+          <w:rFonts w:ascii="Times New Roman" w:hAnsi="Times New Roman" w:cs="Times New Roman"/>
+          <w:i/>
           <w:sz w:val="28"/>
           <w:szCs w:val="28"/>
         </w:rPr>
@@ -3855,6 +4112,7 @@
       <w:pPr>
         <w:spacing w:after="0" w:line="240" w:lineRule="auto"/>
         <w:ind w:left="720"/>
+        <w:jc w:val="both"/>
         <w:rPr>
           <w:rFonts w:ascii="Times New Roman" w:hAnsi="Times New Roman" w:cs="Times New Roman"/>
           <w:sz w:val="28"/>
@@ -3866,6 +4124,7 @@
       <w:pPr>
         <w:spacing w:after="0" w:line="240" w:lineRule="auto"/>
         <w:ind w:left="360"/>
+        <w:jc w:val="both"/>
         <w:rPr>
           <w:rFonts w:ascii="Times New Roman" w:hAnsi="Times New Roman" w:cs="Times New Roman"/>
           <w:sz w:val="28"/>
@@ -3889,8 +4148,10 @@
           <w:numId w:val="16"/>
         </w:numPr>
         <w:spacing w:after="0" w:line="240" w:lineRule="auto"/>
-        <w:rPr>
-          <w:rFonts w:ascii="Times New Roman" w:hAnsi="Times New Roman" w:cs="Times New Roman"/>
+        <w:jc w:val="both"/>
+        <w:rPr>
+          <w:rFonts w:ascii="Times New Roman" w:hAnsi="Times New Roman" w:cs="Times New Roman"/>
+          <w:i/>
           <w:sz w:val="28"/>
           <w:szCs w:val="28"/>
         </w:rPr>
@@ -3910,7 +4171,16 @@
           <w:sz w:val="28"/>
           <w:szCs w:val="28"/>
         </w:rPr>
-        <w:t>: öý ýa-da kiçi ýerleri öz içine alýar.</w:t>
+        <w:t xml:space="preserve">: </w:t>
+      </w:r>
+      <w:r>
+        <w:rPr>
+          <w:rFonts w:ascii="Times New Roman" w:hAnsi="Times New Roman" w:cs="Times New Roman"/>
+          <w:i/>
+          <w:sz w:val="28"/>
+          <w:szCs w:val="28"/>
+        </w:rPr>
+        <w:t>öý ýa-da kiçi ýerleri öz içine alýar.</w:t>
       </w:r>
     </w:p>
     <w:p>
@@ -3920,6 +4190,7 @@
           <w:numId w:val="16"/>
         </w:numPr>
         <w:spacing w:after="0" w:line="240" w:lineRule="auto"/>
+        <w:jc w:val="both"/>
         <w:rPr>
           <w:rFonts w:ascii="Times New Roman" w:hAnsi="Times New Roman" w:cs="Times New Roman"/>
           <w:sz w:val="28"/>
@@ -3938,6 +4209,7 @@
       <w:r>
         <w:rPr>
           <w:rFonts w:ascii="Times New Roman" w:hAnsi="Times New Roman" w:cs="Times New Roman"/>
+          <w:i/>
           <w:sz w:val="28"/>
           <w:szCs w:val="28"/>
         </w:rPr>
@@ -3951,11 +4223,13 @@
           <w:numId w:val="16"/>
         </w:numPr>
         <w:spacing w:after="0" w:line="240" w:lineRule="auto"/>
-        <w:rPr>
-          <w:rFonts w:ascii="Times New Roman" w:hAnsi="Times New Roman" w:cs="Times New Roman"/>
-          <w:sz w:val="28"/>
-          <w:szCs w:val="28"/>
-          <w:lang w:val="ru-RU"/>
+        <w:jc w:val="both"/>
+        <w:rPr>
+          <w:rFonts w:ascii="Times New Roman" w:hAnsi="Times New Roman" w:cs="Times New Roman"/>
+          <w:i/>
+          <w:sz w:val="28"/>
+          <w:szCs w:val="28"/>
+          <w:lang w:val="en-US"/>
         </w:rPr>
       </w:pPr>
       <w:r>
@@ -3973,14 +4247,24 @@
           <w:sz w:val="28"/>
           <w:szCs w:val="28"/>
         </w:rPr>
-        <w:t>: transport we logistika ulgamlary, emeli hemralar arkaly birikdirilen.</w:t>
-      </w:r>
-      <w:r>
-        <w:rPr>
-          <w:rFonts w:ascii="Times New Roman" w:hAnsi="Times New Roman" w:cs="Times New Roman"/>
-          <w:sz w:val="28"/>
-          <w:szCs w:val="28"/>
-          <w:lang w:val="ru-RU"/>
+        <w:t>:</w:t>
+      </w:r>
+      <w:r>
+        <w:rPr>
+          <w:rFonts w:ascii="Times New Roman" w:hAnsi="Times New Roman" w:cs="Times New Roman"/>
+          <w:i/>
+          <w:sz w:val="28"/>
+          <w:szCs w:val="28"/>
+        </w:rPr>
+        <w:t xml:space="preserve"> transport we logistika ulgamlary, emeli hemralar arkaly birikdirilen.</w:t>
+      </w:r>
+      <w:r>
+        <w:rPr>
+          <w:rFonts w:ascii="Times New Roman" w:hAnsi="Times New Roman" w:cs="Times New Roman"/>
+          <w:i/>
+          <w:sz w:val="28"/>
+          <w:szCs w:val="28"/>
+          <w:lang w:val="en-US"/>
         </w:rPr>
         <w:t xml:space="preserve"> </w:t>
       </w:r>
@@ -4023,6 +4307,7 @@
         <w:rPr>
           <w:lang w:val="en-US"/>
         </w:rPr>
+        <w:lastRenderedPageBreak/>
         <w:t>Bu kategoriýa gündelik durmuşymyza peýdaly tehnologiýalary öz içine alýar:</w:t>
       </w:r>
     </w:p>
@@ -4170,7 +4455,6 @@
         <w:rPr>
           <w:lang w:val="en-US"/>
         </w:rPr>
-        <w:lastRenderedPageBreak/>
         <w:t>Akylly telewizorlar we güýmenje platformalary (Netflix, Amazon Prime) ulanyjy tejribesini üýtgetýär.</w:t>
       </w:r>
     </w:p>
@@ -4180,7 +4464,7 @@
       </w:pPr>
       <w:r>
         <w:pict w14:anchorId="1C4ADF7C">
-          <v:rect id="_x0000_i1057" style="width:0;height:1.5pt" o:hralign="center" o:hrstd="t" o:hr="t" fillcolor="#a0a0a0" stroked="f"/>
+          <v:rect id="_x0000_i1025" style="width:0;height:1.5pt" o:hralign="center" o:hrstd="t" o:hr="t" fillcolor="#a0a0a0" stroked="f"/>
         </w:pict>
       </w:r>
     </w:p>
@@ -4322,7 +4606,7 @@
       </w:pPr>
       <w:r>
         <w:pict w14:anchorId="7F6C4AD8">
-          <v:rect id="_x0000_i1058" style="width:0;height:1.5pt" o:hralign="center" o:hrstd="t" o:hr="t" fillcolor="#a0a0a0" stroked="f"/>
+          <v:rect id="_x0000_i1026" style="width:0;height:1.5pt" o:hralign="center" o:hrstd="t" o:hr="t" fillcolor="#a0a0a0" stroked="f"/>
         </w:pict>
       </w:r>
     </w:p>
@@ -4428,7 +4712,7 @@
       </w:pPr>
       <w:r>
         <w:pict w14:anchorId="78804683">
-          <v:rect id="_x0000_i1059" style="width:0;height:1.5pt" o:hralign="center" o:hrstd="t" o:hr="t" fillcolor="#a0a0a0" stroked="f"/>
+          <v:rect id="_x0000_i1027" style="width:0;height:1.5pt" o:hralign="center" o:hrstd="t" o:hr="t" fillcolor="#a0a0a0" stroked="f"/>
         </w:pict>
       </w:r>
     </w:p>
@@ -4487,6 +4771,7 @@
         <w:spacing w:before="100" w:beforeAutospacing="1" w:after="100" w:afterAutospacing="1" w:line="240" w:lineRule="auto"/>
       </w:pPr>
       <w:r>
+        <w:lastRenderedPageBreak/>
         <w:t>Haywanlaryň saglygyna gözegçilik edýän datçikler.</w:t>
       </w:r>
     </w:p>
@@ -4572,7 +4857,7 @@
       </w:pPr>
       <w:r>
         <w:pict w14:anchorId="6C1E0E24">
-          <v:rect id="_x0000_i1060" style="width:0;height:1.5pt" o:hralign="center" o:hrstd="t" o:hr="t" fillcolor="#a0a0a0" stroked="f"/>
+          <v:rect id="_x0000_i1028" style="width:0;height:1.5pt" o:hralign="center" o:hrstd="t" o:hr="t" fillcolor="#a0a0a0" stroked="f"/>
         </w:pict>
       </w:r>
     </w:p>
@@ -4646,7 +4931,6 @@
         <w:rPr>
           <w:rStyle w:val="a5"/>
         </w:rPr>
-        <w:lastRenderedPageBreak/>
         <w:t>GPS we ýük yzarlamak:</w:t>
       </w:r>
     </w:p>
@@ -4719,7 +5003,7 @@
       </w:pPr>
       <w:r>
         <w:pict w14:anchorId="58117356">
-          <v:rect id="_x0000_i1061" style="width:0;height:1.5pt" o:hralign="center" o:hrstd="t" o:hr="t" fillcolor="#a0a0a0" stroked="f"/>
+          <v:rect id="_x0000_i1029" style="width:0;height:1.5pt" o:hralign="center" o:hrstd="t" o:hr="t" fillcolor="#a0a0a0" stroked="f"/>
         </w:pict>
       </w:r>
     </w:p>
@@ -5063,6 +5347,7 @@
           <w:szCs w:val="26"/>
           <w:lang w:val="en-US"/>
         </w:rPr>
+        <w:lastRenderedPageBreak/>
         <w:t>Harby zatlaryň interneti (IoMT) näme? </w:t>
       </w:r>
     </w:p>
@@ -5198,7 +5483,6 @@
           <w:szCs w:val="26"/>
           <w:lang w:val="en-US"/>
         </w:rPr>
-        <w:lastRenderedPageBreak/>
         <w:t>Sarp ediji IoT (CIoT), IoT-yň sarp ediji programmalary we enjamlary üçin ulanylmagyny aňladýar. Adaty CIoT önümlerine smartfonlar, geýilýän zatlar, akylly kömekçiler, öý enjamlary we ş.m. girýär.</w:t>
       </w:r>
     </w:p>
@@ -5391,7 +5675,18 @@
           <w:szCs w:val="26"/>
           <w:lang w:val="en-US"/>
         </w:rPr>
-        <w:t>Senagat IoT (IIoT), IoT pudagynyň iň dinamiki ganatydyr. Esasy maksady, bar bolan senagat ulgamlaryny köpeltmek we olary has öndürijilikli we has netijeli etmek. IIoT enjamlaşdyryşlary adatça iri zawodlarda we önümçilik zawodlarynda bolýar we köplenç saglygy goraýyş, oba hojalygy, awtoulag we logistika ýaly pudaklar bilen baglanyşykly.</w:t>
+        <w:t xml:space="preserve">Senagat IoT (IIoT), IoT pudagynyň iň dinamiki ganatydyr. Esasy maksady, bar bolan senagat ulgamlaryny köpeltmek we olary has öndürijilikli we has netijeli </w:t>
+      </w:r>
+      <w:r>
+        <w:rPr>
+          <w:rFonts w:ascii="Arial" w:hAnsi="Arial" w:cs="Arial"/>
+          <w:color w:val="232323"/>
+          <w:sz w:val="26"/>
+          <w:szCs w:val="26"/>
+          <w:lang w:val="en-US"/>
+        </w:rPr>
+        <w:lastRenderedPageBreak/>
+        <w:t>etmek. IIoT enjamlaşdyryşlary adatça iri zawodlarda we önümçilik zawodlarynda bolýar we köplenç saglygy goraýyş, oba hojalygy, awtoulag we logistika ýaly pudaklar bilen baglanyşykly.</w:t>
       </w:r>
     </w:p>
     <w:p>
@@ -5487,7 +5782,6 @@
           <w:szCs w:val="26"/>
           <w:lang w:val="en-US"/>
         </w:rPr>
-        <w:lastRenderedPageBreak/>
         <w:t>Infrastruktura IoT, netijeliligi, çykdajylary tygşytlamak, tehniki hyzmat we ş.m. ýokarlandyrmak üçin IoT tehnologiýalaryny öz içine alýan akylly infrastrukturany ösdürmek bilen gyzyklanýar, bu köprüler, demir ýollar we şäher ýaly şäher we oba infrastrukturasynyň işine gözegçilik we gözegçilik etmek ukybyny öz içine alýar. we deňizdäki ýel ýaraglary.</w:t>
       </w:r>
     </w:p>
@@ -5678,6 +5972,7 @@
           <w:szCs w:val="30"/>
           <w:lang w:val="en-US"/>
         </w:rPr>
+        <w:lastRenderedPageBreak/>
         <w:t>Syntegra hakda</w:t>
       </w:r>
     </w:p>
@@ -5815,7 +6110,6 @@
           <w:szCs w:val="28"/>
           <w:lang w:val="en-US"/>
         </w:rPr>
-        <w:lastRenderedPageBreak/>
         <w:br w:type="page"/>
       </w:r>
     </w:p>

</xml_diff>